<commit_message>
Aquisição de video e imagens em parágrafos diferentes
</commit_message>
<xml_diff>
--- a/artigo ifba .docx
+++ b/artigo ifba .docx
@@ -2078,7 +2078,7 @@
     </w:p>
     <w:p>
       <w:pPr>
-        <w:jc w:val="left"/>
+        <w:jc w:val="both"/>
         <w:rPr>
           <w:rFonts w:hint="default" w:ascii="Times New Roman" w:hAnsi="Times New Roman" w:cs="Times New Roman"/>
           <w:b w:val="0"/>
@@ -2180,11 +2180,12 @@
           <w:szCs w:val="24"/>
           <w:lang w:val="pt-BR"/>
         </w:rPr>
-        <w:t>A aquisição de vídeos e imagens foi rea</w:t>
-      </w:r>
-      <w:bookmarkStart w:id="0" w:name="_GoBack"/>
-      <w:bookmarkEnd w:id="0"/>
-      <w:r>
+        <w:t>A aquisição do vídeo foi realizada no Campus IFBA (Instituto Federal da Bahia) de Euclides da Cunha, utilizado-se de um Iphone 12 Pro Max para a gravação do piso tátil. O vídeo foi gravado na resolução 1080p (HD): 1920 x 1080, com 30 FPS (frames por segundo), em uma altura de aproximadamente 1,60 m (metros), tendo leves inclinação para a direita e para a esquerda.</w:t>
+      </w:r>
+    </w:p>
+    <w:p>
+      <w:pPr>
+        <w:jc w:val="both"/>
         <w:rPr>
           <w:rFonts w:hint="default" w:ascii="Times New Roman" w:hAnsi="Times New Roman" w:cs="Times New Roman"/>
           <w:b w:val="0"/>
@@ -2193,8 +2194,7 @@
           <w:szCs w:val="24"/>
           <w:lang w:val="pt-BR"/>
         </w:rPr>
-        <w:t xml:space="preserve">lizada no Campus IFBA (Instituto Federal da Bahia) de Euclides da Cunha, utilizado-se de um Iphone 12 Pro Max para a gravação do piso tátil. O vídeo foi gravado </w:t>
-      </w:r>
+      </w:pPr>
       <w:r>
         <w:rPr>
           <w:rFonts w:hint="default" w:ascii="Times New Roman" w:hAnsi="Times New Roman" w:cs="Times New Roman"/>
@@ -2204,8 +2204,11 @@
           <w:szCs w:val="24"/>
           <w:lang w:val="pt-BR"/>
         </w:rPr>
-        <w:t xml:space="preserve">na resolução 1080p (HD): 1920 x 1080, com 30 FPS (frames por segundo), </w:t>
-      </w:r>
+        <w:tab/>
+        <w:t>As imagens utilizadas para teste do algoritmo f</w:t>
+      </w:r>
+      <w:bookmarkStart w:id="0" w:name="_GoBack"/>
+      <w:bookmarkEnd w:id="0"/>
       <w:r>
         <w:rPr>
           <w:rFonts w:hint="default" w:ascii="Times New Roman" w:hAnsi="Times New Roman" w:cs="Times New Roman"/>
@@ -2215,7 +2218,7 @@
           <w:szCs w:val="24"/>
           <w:lang w:val="pt-BR"/>
         </w:rPr>
-        <w:t>em uma altura de aproximadamente 1,60 m (metros), tendo leves inclinação para a direita e para a esquerda.</w:t>
+        <w:t>oram adquiridas a partir do vídeo. Elas foram redimensionadas (as suas dimensões de largura e altura foram alteradas) e salvas em um arquivo.</w:t>
       </w:r>
     </w:p>
     <w:p>
@@ -2223,13 +2226,24 @@
         <w:jc w:val="left"/>
         <w:rPr>
           <w:rFonts w:hint="default" w:ascii="Times New Roman" w:hAnsi="Times New Roman" w:cs="Times New Roman"/>
-          <w:b/>
-          <w:bCs/>
+          <w:b w:val="0"/>
+          <w:bCs w:val="0"/>
           <w:sz w:val="28"/>
           <w:szCs w:val="28"/>
           <w:lang w:val="pt-BR"/>
         </w:rPr>
       </w:pPr>
+      <w:r>
+        <w:rPr>
+          <w:rFonts w:hint="default" w:ascii="Times New Roman" w:hAnsi="Times New Roman" w:cs="Times New Roman"/>
+          <w:b/>
+          <w:bCs/>
+          <w:sz w:val="28"/>
+          <w:szCs w:val="28"/>
+          <w:lang w:val="pt-BR"/>
+        </w:rPr>
+        <w:tab/>
+      </w:r>
     </w:p>
     <w:p>
       <w:pPr>
@@ -4301,10 +4315,10 @@
     <w:lsdException w:uiPriority="39" w:name="toc 8"/>
     <w:lsdException w:uiPriority="39" w:name="toc 9"/>
     <w:lsdException w:uiPriority="99" w:name="Normal Indent"/>
-    <w:lsdException w:uiPriority="99" w:name="footnote text"/>
+    <w:lsdException w:qFormat="1" w:uiPriority="99" w:name="footnote text"/>
     <w:lsdException w:uiPriority="99" w:name="annotation text"/>
-    <w:lsdException w:uiPriority="99" w:semiHidden="0" w:name="header"/>
-    <w:lsdException w:uiPriority="99" w:semiHidden="0" w:name="footer"/>
+    <w:lsdException w:qFormat="1" w:uiPriority="99" w:semiHidden="0" w:name="header"/>
+    <w:lsdException w:qFormat="1" w:uiPriority="99" w:semiHidden="0" w:name="footer"/>
     <w:lsdException w:uiPriority="99" w:name="index heading"/>
     <w:lsdException w:qFormat="1" w:uiPriority="35" w:name="caption"/>
     <w:lsdException w:uiPriority="99" w:name="table of figures"/>
@@ -4508,6 +4522,7 @@
     <w:basedOn w:val="1"/>
     <w:link w:val="13"/>
     <w:unhideWhenUsed/>
+    <w:qFormat/>
     <w:uiPriority w:val="99"/>
     <w:pPr>
       <w:tabs>
@@ -4522,6 +4537,7 @@
     <w:basedOn w:val="1"/>
     <w:link w:val="14"/>
     <w:unhideWhenUsed/>
+    <w:qFormat/>
     <w:uiPriority w:val="99"/>
     <w:pPr>
       <w:tabs>
@@ -4537,6 +4553,7 @@
     <w:link w:val="9"/>
     <w:semiHidden/>
     <w:unhideWhenUsed/>
+    <w:qFormat/>
     <w:uiPriority w:val="99"/>
     <w:pPr>
       <w:spacing w:after="0" w:line="240" w:lineRule="auto"/>
@@ -4573,6 +4590,7 @@
   <w:style w:type="character" w:customStyle="1" w:styleId="11">
     <w:name w:val="y2iqfc"/>
     <w:basedOn w:val="2"/>
+    <w:qFormat/>
     <w:uiPriority w:val="0"/>
   </w:style>
   <w:style w:type="paragraph" w:styleId="12">

</xml_diff>

<commit_message>
Aquisição de vídeo e imagens como parte do texto do mesmo titulo
</commit_message>
<xml_diff>
--- a/artigo ifba .docx
+++ b/artigo ifba .docx
@@ -1120,7 +1120,7 @@
     </w:p>
     <w:p>
       <w:pPr>
-        <w:pStyle w:val="12"/>
+        <w:pStyle w:val="13"/>
         <w:numPr>
           <w:ilvl w:val="0"/>
           <w:numId w:val="1"/>
@@ -1168,7 +1168,7 @@
     </w:p>
     <w:p>
       <w:pPr>
-        <w:pStyle w:val="12"/>
+        <w:pStyle w:val="13"/>
         <w:numPr>
           <w:ilvl w:val="0"/>
           <w:numId w:val="1"/>
@@ -1196,7 +1196,7 @@
     </w:p>
     <w:p>
       <w:pPr>
-        <w:pStyle w:val="12"/>
+        <w:pStyle w:val="13"/>
         <w:spacing w:line="360" w:lineRule="auto"/>
         <w:ind w:left="1429"/>
         <w:jc w:val="both"/>
@@ -1211,7 +1211,7 @@
     </w:p>
     <w:p>
       <w:pPr>
-        <w:pStyle w:val="12"/>
+        <w:pStyle w:val="13"/>
         <w:spacing w:line="360" w:lineRule="auto"/>
         <w:ind w:left="1429"/>
         <w:jc w:val="both"/>
@@ -1226,7 +1226,7 @@
     </w:p>
     <w:p>
       <w:pPr>
-        <w:pStyle w:val="12"/>
+        <w:pStyle w:val="13"/>
         <w:numPr>
           <w:ilvl w:val="0"/>
           <w:numId w:val="1"/>
@@ -1254,7 +1254,7 @@
     </w:p>
     <w:p>
       <w:pPr>
-        <w:pStyle w:val="12"/>
+        <w:pStyle w:val="13"/>
         <w:numPr>
           <w:ilvl w:val="0"/>
           <w:numId w:val="1"/>
@@ -1282,7 +1282,7 @@
     </w:p>
     <w:p>
       <w:pPr>
-        <w:pStyle w:val="12"/>
+        <w:pStyle w:val="13"/>
         <w:numPr>
           <w:ilvl w:val="0"/>
           <w:numId w:val="1"/>
@@ -1310,7 +1310,7 @@
     </w:p>
     <w:p>
       <w:pPr>
-        <w:pStyle w:val="12"/>
+        <w:pStyle w:val="13"/>
         <w:spacing w:line="360" w:lineRule="auto"/>
         <w:ind w:left="1429"/>
         <w:jc w:val="both"/>
@@ -1331,7 +1331,7 @@
     </w:p>
     <w:p>
       <w:pPr>
-        <w:pStyle w:val="12"/>
+        <w:pStyle w:val="13"/>
         <w:spacing w:line="360" w:lineRule="auto"/>
         <w:ind w:left="1429"/>
         <w:jc w:val="both"/>
@@ -1346,7 +1346,7 @@
     </w:p>
     <w:p>
       <w:pPr>
-        <w:pStyle w:val="12"/>
+        <w:pStyle w:val="13"/>
         <w:numPr>
           <w:ilvl w:val="0"/>
           <w:numId w:val="1"/>
@@ -1374,7 +1374,7 @@
     </w:p>
     <w:p>
       <w:pPr>
-        <w:pStyle w:val="12"/>
+        <w:pStyle w:val="13"/>
         <w:numPr>
           <w:ilvl w:val="0"/>
           <w:numId w:val="1"/>
@@ -1402,7 +1402,7 @@
     </w:p>
     <w:p>
       <w:pPr>
-        <w:pStyle w:val="12"/>
+        <w:pStyle w:val="13"/>
         <w:spacing w:line="360" w:lineRule="auto"/>
         <w:ind w:left="1429"/>
         <w:jc w:val="both"/>
@@ -2028,8 +2028,23 @@
     </w:p>
     <w:p>
       <w:pPr>
-        <w:spacing w:line="240" w:lineRule="auto"/>
-        <w:jc w:val="both"/>
+        <w:keepNext w:val="0"/>
+        <w:keepLines w:val="0"/>
+        <w:pageBreakBefore w:val="0"/>
+        <w:widowControl/>
+        <w:kinsoku/>
+        <w:wordWrap/>
+        <w:overflowPunct/>
+        <w:topLinePunct w:val="0"/>
+        <w:autoSpaceDE/>
+        <w:autoSpaceDN/>
+        <w:bidi w:val="0"/>
+        <w:adjustRightInd/>
+        <w:snapToGrid/>
+        <w:spacing w:line="360" w:lineRule="auto"/>
+        <w:ind w:firstLine="180" w:firstLineChars="75"/>
+        <w:jc w:val="both"/>
+        <w:textAlignment w:val="auto"/>
         <w:rPr>
           <w:rFonts w:hint="default" w:ascii="Times New Roman" w:hAnsi="Times New Roman" w:cs="Times New Roman"/>
           <w:b/>
@@ -2048,37 +2063,28 @@
           <w:szCs w:val="24"/>
           <w:lang w:val="pt-BR"/>
         </w:rPr>
-        <w:t>Metodologia</w:t>
-      </w:r>
-    </w:p>
-    <w:p>
-      <w:pPr>
-        <w:spacing w:line="240" w:lineRule="auto"/>
-        <w:jc w:val="both"/>
-        <w:rPr>
-          <w:rFonts w:hint="default" w:ascii="Times New Roman" w:hAnsi="Times New Roman" w:cs="Times New Roman"/>
-          <w:b/>
-          <w:bCs/>
-          <w:sz w:val="24"/>
-          <w:szCs w:val="24"/>
-          <w:lang w:val="pt-BR"/>
-        </w:rPr>
-      </w:pPr>
-      <w:r>
-        <w:rPr>
-          <w:rFonts w:hint="default" w:ascii="Times New Roman" w:hAnsi="Times New Roman" w:cs="Times New Roman"/>
-          <w:b/>
-          <w:bCs/>
-          <w:sz w:val="24"/>
-          <w:szCs w:val="24"/>
-          <w:lang w:val="pt-BR"/>
-        </w:rPr>
-        <w:t>Visão geral</w:t>
-      </w:r>
-    </w:p>
-    <w:p>
-      <w:pPr>
-        <w:jc w:val="both"/>
+        <w:t>Visão geral do projeto</w:t>
+      </w:r>
+    </w:p>
+    <w:p>
+      <w:pPr>
+        <w:keepNext w:val="0"/>
+        <w:keepLines w:val="0"/>
+        <w:pageBreakBefore w:val="0"/>
+        <w:widowControl/>
+        <w:kinsoku/>
+        <w:wordWrap/>
+        <w:overflowPunct/>
+        <w:topLinePunct w:val="0"/>
+        <w:autoSpaceDE/>
+        <w:autoSpaceDN/>
+        <w:bidi w:val="0"/>
+        <w:adjustRightInd/>
+        <w:snapToGrid/>
+        <w:spacing w:line="360" w:lineRule="auto"/>
+        <w:ind w:firstLine="180" w:firstLineChars="75"/>
+        <w:jc w:val="both"/>
+        <w:textAlignment w:val="auto"/>
         <w:rPr>
           <w:rFonts w:hint="default" w:ascii="Times New Roman" w:hAnsi="Times New Roman" w:cs="Times New Roman"/>
           <w:b w:val="0"/>
@@ -2113,7 +2119,23 @@
     </w:p>
     <w:p>
       <w:pPr>
-        <w:jc w:val="left"/>
+        <w:keepNext w:val="0"/>
+        <w:keepLines w:val="0"/>
+        <w:pageBreakBefore w:val="0"/>
+        <w:widowControl/>
+        <w:kinsoku/>
+        <w:wordWrap/>
+        <w:overflowPunct/>
+        <w:topLinePunct w:val="0"/>
+        <w:autoSpaceDE/>
+        <w:autoSpaceDN/>
+        <w:bidi w:val="0"/>
+        <w:adjustRightInd/>
+        <w:snapToGrid/>
+        <w:spacing w:line="360" w:lineRule="auto"/>
+        <w:ind w:firstLine="180" w:firstLineChars="75"/>
+        <w:jc w:val="both"/>
+        <w:textAlignment w:val="auto"/>
         <w:rPr>
           <w:rFonts w:hint="default" w:ascii="Times New Roman" w:hAnsi="Times New Roman" w:cs="Times New Roman"/>
           <w:b w:val="0"/>
@@ -2126,7 +2148,23 @@
     </w:p>
     <w:p>
       <w:pPr>
-        <w:jc w:val="left"/>
+        <w:keepNext w:val="0"/>
+        <w:keepLines w:val="0"/>
+        <w:pageBreakBefore w:val="0"/>
+        <w:widowControl/>
+        <w:kinsoku/>
+        <w:wordWrap/>
+        <w:overflowPunct/>
+        <w:topLinePunct w:val="0"/>
+        <w:autoSpaceDE/>
+        <w:autoSpaceDN/>
+        <w:bidi w:val="0"/>
+        <w:adjustRightInd/>
+        <w:snapToGrid/>
+        <w:spacing w:line="360" w:lineRule="auto"/>
+        <w:ind w:firstLine="180" w:firstLineChars="75"/>
+        <w:jc w:val="both"/>
+        <w:textAlignment w:val="auto"/>
         <w:rPr>
           <w:rFonts w:hint="default" w:ascii="Times New Roman" w:hAnsi="Times New Roman" w:cs="Times New Roman"/>
           <w:b/>
@@ -2150,7 +2188,23 @@
     </w:p>
     <w:p>
       <w:pPr>
-        <w:jc w:val="both"/>
+        <w:keepNext w:val="0"/>
+        <w:keepLines w:val="0"/>
+        <w:pageBreakBefore w:val="0"/>
+        <w:widowControl/>
+        <w:kinsoku/>
+        <w:wordWrap/>
+        <w:overflowPunct/>
+        <w:topLinePunct w:val="0"/>
+        <w:autoSpaceDE/>
+        <w:autoSpaceDN/>
+        <w:bidi w:val="0"/>
+        <w:adjustRightInd/>
+        <w:snapToGrid/>
+        <w:spacing w:line="360" w:lineRule="auto"/>
+        <w:ind w:firstLine="180" w:firstLineChars="75"/>
+        <w:jc w:val="both"/>
+        <w:textAlignment w:val="auto"/>
         <w:rPr>
           <w:rFonts w:hint="default" w:ascii="Times New Roman" w:hAnsi="Times New Roman" w:cs="Times New Roman"/>
           <w:b w:val="0"/>
@@ -2180,12 +2234,11 @@
           <w:szCs w:val="24"/>
           <w:lang w:val="pt-BR"/>
         </w:rPr>
-        <w:t>A aquisição do vídeo foi realizada no Campus IFBA (Instituto Federal da Bahia) de Euclides da Cunha, utilizado-se de um Iphone 12 Pro Max para a gravação do piso tátil. O vídeo foi gravado na resolução 1080p (HD): 1920 x 1080, com 30 FPS (frames por segundo), em uma altura de aproximadamente 1,60 m (metros), tendo leves inclinação para a direita e para a esquerda.</w:t>
-      </w:r>
-    </w:p>
-    <w:p>
-      <w:pPr>
-        <w:jc w:val="both"/>
+        <w:t>A aquisição do vídeo foi realizada no Campus IFBA (Instituto Federal da Bahia) de Euclides da Cunha, utiliz</w:t>
+      </w:r>
+      <w:bookmarkStart w:id="0" w:name="_GoBack"/>
+      <w:bookmarkEnd w:id="0"/>
+      <w:r>
         <w:rPr>
           <w:rFonts w:hint="default" w:ascii="Times New Roman" w:hAnsi="Times New Roman" w:cs="Times New Roman"/>
           <w:b w:val="0"/>
@@ -2194,8 +2247,28 @@
           <w:szCs w:val="24"/>
           <w:lang w:val="pt-BR"/>
         </w:rPr>
-      </w:pPr>
-      <w:r>
+        <w:t>ado-se de um Iphone 12 Pro Max para a gravação do piso tátil. O vídeo foi gravado na resolução 1080p (HD): 1920 x 1080, com 30 FPS (frames por segundo), em uma altura de aproximadamente 1,60 m (metros), tendo leves inclinação para a direita e para a esquerda.</w:t>
+      </w:r>
+    </w:p>
+    <w:p>
+      <w:pPr>
+        <w:keepNext w:val="0"/>
+        <w:keepLines w:val="0"/>
+        <w:pageBreakBefore w:val="0"/>
+        <w:widowControl/>
+        <w:kinsoku/>
+        <w:wordWrap/>
+        <w:overflowPunct/>
+        <w:topLinePunct w:val="0"/>
+        <w:autoSpaceDE/>
+        <w:autoSpaceDN/>
+        <w:bidi w:val="0"/>
+        <w:adjustRightInd/>
+        <w:snapToGrid/>
+        <w:spacing w:line="360" w:lineRule="auto"/>
+        <w:ind w:firstLine="180" w:firstLineChars="75"/>
+        <w:jc w:val="both"/>
+        <w:textAlignment w:val="auto"/>
         <w:rPr>
           <w:rFonts w:hint="default" w:ascii="Times New Roman" w:hAnsi="Times New Roman" w:cs="Times New Roman"/>
           <w:b w:val="0"/>
@@ -2204,11 +2277,7 @@
           <w:szCs w:val="24"/>
           <w:lang w:val="pt-BR"/>
         </w:rPr>
-        <w:tab/>
-        <w:t>As imagens utilizadas para teste do algoritmo f</w:t>
-      </w:r>
-      <w:bookmarkStart w:id="0" w:name="_GoBack"/>
-      <w:bookmarkEnd w:id="0"/>
+      </w:pPr>
       <w:r>
         <w:rPr>
           <w:rFonts w:hint="default" w:ascii="Times New Roman" w:hAnsi="Times New Roman" w:cs="Times New Roman"/>
@@ -2218,8 +2287,122 @@
           <w:szCs w:val="24"/>
           <w:lang w:val="pt-BR"/>
         </w:rPr>
-        <w:t>oram adquiridas a partir do vídeo. Elas foram redimensionadas (as suas dimensões de largura e altura foram alteradas) e salvas em um arquivo.</w:t>
-      </w:r>
+        <w:t>As imagens utilizadas para teste do algoritmo foram adquiridas a partir do vídeo. Elas foram redimensionadas (as suas dimensões de largura e altura foram alteradas) e salvas em um arquivo.</w:t>
+      </w:r>
+    </w:p>
+    <w:p>
+      <w:pPr>
+        <w:ind w:firstLine="708" w:firstLineChars="0"/>
+        <w:jc w:val="both"/>
+        <w:rPr>
+          <w:rFonts w:hint="default" w:ascii="Times New Roman" w:hAnsi="Times New Roman" w:cs="Times New Roman"/>
+          <w:b w:val="0"/>
+          <w:bCs w:val="0"/>
+          <w:sz w:val="24"/>
+          <w:szCs w:val="24"/>
+          <w:lang w:val="pt-BR"/>
+        </w:rPr>
+      </w:pPr>
+    </w:p>
+    <w:p>
+      <w:pPr>
+        <w:pStyle w:val="8"/>
+        <w:ind w:firstLine="708" w:firstLineChars="0"/>
+        <w:jc w:val="center"/>
+        <w:rPr>
+          <w:rFonts w:hint="default" w:ascii="Times New Roman" w:hAnsi="Times New Roman" w:cs="Times New Roman"/>
+          <w:b w:val="0"/>
+          <w:bCs w:val="0"/>
+          <w:sz w:val="24"/>
+          <w:szCs w:val="24"/>
+          <w:lang w:val="pt-BR"/>
+        </w:rPr>
+      </w:pPr>
+      <w:r>
+        <w:rPr>
+          <w:rFonts w:hint="default" w:ascii="Times New Roman" w:hAnsi="Times New Roman" w:cs="Times New Roman"/>
+          <w:b w:val="0"/>
+          <w:bCs w:val="0"/>
+          <w:sz w:val="24"/>
+          <w:szCs w:val="24"/>
+          <w:lang w:val="pt-BR"/>
+        </w:rPr>
+        <w:drawing>
+          <wp:inline distT="0" distB="0" distL="114300" distR="114300">
+            <wp:extent cx="1396365" cy="2324735"/>
+            <wp:effectExtent l="0" t="0" r="5715" b="6985"/>
+            <wp:docPr id="7" name="Imagem 7" descr="_img_232"/>
+            <wp:cNvGraphicFramePr>
+              <a:graphicFrameLocks xmlns:a="http://schemas.openxmlformats.org/drawingml/2006/main" noChangeAspect="1"/>
+            </wp:cNvGraphicFramePr>
+            <a:graphic xmlns:a="http://schemas.openxmlformats.org/drawingml/2006/main">
+              <a:graphicData uri="http://schemas.openxmlformats.org/drawingml/2006/picture">
+                <pic:pic xmlns:pic="http://schemas.openxmlformats.org/drawingml/2006/picture">
+                  <pic:nvPicPr>
+                    <pic:cNvPr id="7" name="Imagem 7" descr="_img_232"/>
+                    <pic:cNvPicPr>
+                      <a:picLocks noChangeAspect="1"/>
+                    </pic:cNvPicPr>
+                  </pic:nvPicPr>
+                  <pic:blipFill>
+                    <a:blip r:embed="rId6"/>
+                    <a:stretch>
+                      <a:fillRect/>
+                    </a:stretch>
+                  </pic:blipFill>
+                  <pic:spPr>
+                    <a:xfrm>
+                      <a:off x="0" y="0"/>
+                      <a:ext cx="1396365" cy="2324735"/>
+                    </a:xfrm>
+                    <a:prstGeom prst="rect">
+                      <a:avLst/>
+                    </a:prstGeom>
+                  </pic:spPr>
+                </pic:pic>
+              </a:graphicData>
+            </a:graphic>
+          </wp:inline>
+        </w:drawing>
+      </w:r>
+    </w:p>
+    <w:p>
+      <w:pPr>
+        <w:ind w:firstLine="708" w:firstLineChars="0"/>
+        <w:jc w:val="center"/>
+        <w:rPr>
+          <w:rFonts w:hint="default" w:ascii="Arial" w:hAnsi="Arial" w:cs="Arial"/>
+          <w:b/>
+          <w:bCs/>
+          <w:sz w:val="13"/>
+          <w:szCs w:val="13"/>
+          <w:lang w:val="pt-BR"/>
+        </w:rPr>
+      </w:pPr>
+      <w:r>
+        <w:rPr>
+          <w:rFonts w:hint="default" w:ascii="Arial" w:hAnsi="Arial" w:cs="Arial"/>
+          <w:b/>
+          <w:bCs/>
+          <w:sz w:val="13"/>
+          <w:szCs w:val="13"/>
+          <w:lang w:val="pt-BR"/>
+        </w:rPr>
+        <w:t>Exemplo de uma imagem gerada através do vídeo</w:t>
+      </w:r>
+    </w:p>
+    <w:p>
+      <w:pPr>
+        <w:jc w:val="both"/>
+        <w:rPr>
+          <w:rFonts w:hint="default" w:ascii="Times New Roman" w:hAnsi="Times New Roman" w:cs="Times New Roman"/>
+          <w:b w:val="0"/>
+          <w:bCs w:val="0"/>
+          <w:sz w:val="24"/>
+          <w:szCs w:val="24"/>
+          <w:lang w:val="pt-BR"/>
+        </w:rPr>
+      </w:pPr>
     </w:p>
     <w:p>
       <w:pPr>
@@ -2247,7 +2430,7 @@
     </w:p>
     <w:p>
       <w:pPr>
-        <w:pStyle w:val="12"/>
+        <w:pStyle w:val="13"/>
         <w:ind w:left="0" w:leftChars="0" w:firstLine="0" w:firstLineChars="0"/>
         <w:jc w:val="both"/>
         <w:rPr>
@@ -4122,7 +4305,7 @@
   <w:footnote w:id="0">
     <w:p>
       <w:pPr>
-        <w:pStyle w:val="8"/>
+        <w:pStyle w:val="9"/>
       </w:pPr>
       <w:r>
         <w:rPr>
@@ -4138,7 +4321,7 @@
   <w:footnote w:id="1">
     <w:p>
       <w:pPr>
-        <w:pStyle w:val="8"/>
+        <w:pStyle w:val="9"/>
       </w:pPr>
       <w:r>
         <w:rPr>
@@ -4485,7 +4668,7 @@
   <w:style w:type="paragraph" w:styleId="5">
     <w:name w:val="HTML Preformatted"/>
     <w:basedOn w:val="1"/>
-    <w:link w:val="10"/>
+    <w:link w:val="11"/>
     <w:semiHidden/>
     <w:unhideWhenUsed/>
     <w:uiPriority w:val="99"/>
@@ -4520,7 +4703,7 @@
   <w:style w:type="paragraph" w:styleId="6">
     <w:name w:val="header"/>
     <w:basedOn w:val="1"/>
-    <w:link w:val="13"/>
+    <w:link w:val="14"/>
     <w:unhideWhenUsed/>
     <w:qFormat/>
     <w:uiPriority w:val="99"/>
@@ -4535,7 +4718,7 @@
   <w:style w:type="paragraph" w:styleId="7">
     <w:name w:val="footer"/>
     <w:basedOn w:val="1"/>
-    <w:link w:val="14"/>
+    <w:link w:val="15"/>
     <w:unhideWhenUsed/>
     <w:qFormat/>
     <w:uiPriority w:val="99"/>
@@ -4548,9 +4731,22 @@
     </w:pPr>
   </w:style>
   <w:style w:type="paragraph" w:styleId="8">
+    <w:name w:val="caption"/>
+    <w:basedOn w:val="1"/>
+    <w:next w:val="1"/>
+    <w:semiHidden/>
+    <w:unhideWhenUsed/>
+    <w:qFormat/>
+    <w:uiPriority w:val="35"/>
+    <w:rPr>
+      <w:rFonts w:ascii="Arial" w:hAnsi="Arial" w:eastAsia="SimHei" w:cs="Arial"/>
+      <w:sz w:val="20"/>
+    </w:rPr>
+  </w:style>
+  <w:style w:type="paragraph" w:styleId="9">
     <w:name w:val="footnote text"/>
     <w:basedOn w:val="1"/>
-    <w:link w:val="9"/>
+    <w:link w:val="10"/>
     <w:semiHidden/>
     <w:unhideWhenUsed/>
     <w:qFormat/>
@@ -4563,10 +4759,10 @@
       <w:szCs w:val="20"/>
     </w:rPr>
   </w:style>
-  <w:style w:type="character" w:customStyle="1" w:styleId="9">
+  <w:style w:type="character" w:customStyle="1" w:styleId="10">
     <w:name w:val="Texto de nota de rodapé Char"/>
     <w:basedOn w:val="2"/>
-    <w:link w:val="8"/>
+    <w:link w:val="9"/>
     <w:semiHidden/>
     <w:uiPriority w:val="99"/>
     <w:rPr>
@@ -4574,7 +4770,7 @@
       <w:szCs w:val="20"/>
     </w:rPr>
   </w:style>
-  <w:style w:type="character" w:customStyle="1" w:styleId="10">
+  <w:style w:type="character" w:customStyle="1" w:styleId="11">
     <w:name w:val="Pré-formatação HTML Char"/>
     <w:basedOn w:val="2"/>
     <w:link w:val="5"/>
@@ -4587,13 +4783,13 @@
       <w:lang w:eastAsia="pt-BR"/>
     </w:rPr>
   </w:style>
-  <w:style w:type="character" w:customStyle="1" w:styleId="11">
+  <w:style w:type="character" w:customStyle="1" w:styleId="12">
     <w:name w:val="y2iqfc"/>
     <w:basedOn w:val="2"/>
     <w:qFormat/>
     <w:uiPriority w:val="0"/>
   </w:style>
-  <w:style w:type="paragraph" w:styleId="12">
+  <w:style w:type="paragraph" w:styleId="13">
     <w:name w:val="List Paragraph"/>
     <w:basedOn w:val="1"/>
     <w:qFormat/>
@@ -4603,16 +4799,17 @@
       <w:contextualSpacing/>
     </w:pPr>
   </w:style>
-  <w:style w:type="character" w:customStyle="1" w:styleId="13">
+  <w:style w:type="character" w:customStyle="1" w:styleId="14">
     <w:name w:val="Cabeçalho Char"/>
     <w:basedOn w:val="2"/>
     <w:link w:val="6"/>
     <w:uiPriority w:val="99"/>
   </w:style>
-  <w:style w:type="character" w:customStyle="1" w:styleId="14">
+  <w:style w:type="character" w:customStyle="1" w:styleId="15">
     <w:name w:val="Rodapé Char"/>
     <w:basedOn w:val="2"/>
     <w:link w:val="7"/>
+    <w:qFormat/>
     <w:uiPriority w:val="99"/>
   </w:style>
 </w:styles>

</xml_diff>

<commit_message>
Aquisição de video e imagens cada um em um título diferente. Imagem de exemplo adicionada.
</commit_message>
<xml_diff>
--- a/artigo ifba .docx
+++ b/artigo ifba .docx
@@ -2041,9 +2041,9 @@
         <w:bidi w:val="0"/>
         <w:adjustRightInd/>
         <w:snapToGrid/>
-        <w:spacing w:line="360" w:lineRule="auto"/>
-        <w:ind w:firstLine="180" w:firstLineChars="75"/>
-        <w:jc w:val="both"/>
+        <w:spacing w:after="0" w:line="360" w:lineRule="auto"/>
+        <w:ind w:firstLine="300" w:firstLineChars="125"/>
+        <w:jc w:val="left"/>
         <w:textAlignment w:val="auto"/>
         <w:rPr>
           <w:rFonts w:hint="default" w:ascii="Times New Roman" w:hAnsi="Times New Roman" w:cs="Times New Roman"/>
@@ -2081,41 +2081,19 @@
         <w:bidi w:val="0"/>
         <w:adjustRightInd/>
         <w:snapToGrid/>
-        <w:spacing w:line="360" w:lineRule="auto"/>
-        <w:ind w:firstLine="180" w:firstLineChars="75"/>
-        <w:jc w:val="both"/>
+        <w:spacing w:after="0" w:line="360" w:lineRule="auto"/>
+        <w:ind w:firstLine="300" w:firstLineChars="125"/>
+        <w:jc w:val="left"/>
         <w:textAlignment w:val="auto"/>
         <w:rPr>
           <w:rFonts w:hint="default" w:ascii="Times New Roman" w:hAnsi="Times New Roman" w:cs="Times New Roman"/>
-          <w:b w:val="0"/>
-          <w:bCs w:val="0"/>
+          <w:b/>
+          <w:bCs/>
           <w:sz w:val="24"/>
           <w:szCs w:val="24"/>
           <w:lang w:val="pt-BR"/>
         </w:rPr>
       </w:pPr>
-      <w:r>
-        <w:rPr>
-          <w:rFonts w:hint="default" w:ascii="Times New Roman" w:hAnsi="Times New Roman" w:cs="Times New Roman"/>
-          <w:b/>
-          <w:bCs/>
-          <w:sz w:val="24"/>
-          <w:szCs w:val="24"/>
-          <w:lang w:val="pt-BR"/>
-        </w:rPr>
-        <w:tab/>
-      </w:r>
-      <w:r>
-        <w:rPr>
-          <w:rFonts w:hint="default" w:ascii="Times New Roman" w:hAnsi="Times New Roman" w:cs="Times New Roman"/>
-          <w:b w:val="0"/>
-          <w:bCs w:val="0"/>
-          <w:sz w:val="24"/>
-          <w:szCs w:val="24"/>
-          <w:lang w:val="pt-BR"/>
-        </w:rPr>
-        <w:t>Apresentaremos nesse capítulo os detalhes da criação do algoritmo, que tem como propósito principal guiar e orientar pessoas com deficiência visual sobre pisos táteis.</w:t>
-      </w:r>
     </w:p>
     <w:p>
       <w:pPr>
@@ -2132,8 +2110,8 @@
         <w:bidi w:val="0"/>
         <w:adjustRightInd/>
         <w:snapToGrid/>
-        <w:spacing w:line="360" w:lineRule="auto"/>
-        <w:ind w:firstLine="180" w:firstLineChars="75"/>
+        <w:spacing w:after="0" w:line="360" w:lineRule="auto"/>
+        <w:ind w:firstLine="300" w:firstLineChars="125"/>
         <w:jc w:val="both"/>
         <w:textAlignment w:val="auto"/>
         <w:rPr>
@@ -2145,6 +2123,28 @@
           <w:lang w:val="pt-BR"/>
         </w:rPr>
       </w:pPr>
+      <w:r>
+        <w:rPr>
+          <w:rFonts w:hint="default" w:ascii="Times New Roman" w:hAnsi="Times New Roman" w:cs="Times New Roman"/>
+          <w:b/>
+          <w:bCs/>
+          <w:sz w:val="24"/>
+          <w:szCs w:val="24"/>
+          <w:lang w:val="pt-BR"/>
+        </w:rPr>
+        <w:tab/>
+      </w:r>
+      <w:r>
+        <w:rPr>
+          <w:rFonts w:hint="default" w:ascii="Times New Roman" w:hAnsi="Times New Roman" w:cs="Times New Roman"/>
+          <w:b w:val="0"/>
+          <w:bCs w:val="0"/>
+          <w:sz w:val="24"/>
+          <w:szCs w:val="24"/>
+          <w:lang w:val="pt-BR"/>
+        </w:rPr>
+        <w:t>Apresentaremos nesse capítulo os detalhes da criação do algoritmo, que tem como propósito principal guiar e orientar pessoas com deficiência visual sobre pisos táteis.</w:t>
+      </w:r>
     </w:p>
     <w:p>
       <w:pPr>
@@ -2161,30 +2161,19 @@
         <w:bidi w:val="0"/>
         <w:adjustRightInd/>
         <w:snapToGrid/>
-        <w:spacing w:line="360" w:lineRule="auto"/>
-        <w:ind w:firstLine="180" w:firstLineChars="75"/>
+        <w:spacing w:after="0" w:line="360" w:lineRule="auto"/>
+        <w:ind w:firstLine="300" w:firstLineChars="125"/>
         <w:jc w:val="both"/>
         <w:textAlignment w:val="auto"/>
         <w:rPr>
           <w:rFonts w:hint="default" w:ascii="Times New Roman" w:hAnsi="Times New Roman" w:cs="Times New Roman"/>
-          <w:b/>
-          <w:bCs/>
+          <w:b w:val="0"/>
+          <w:bCs w:val="0"/>
           <w:sz w:val="24"/>
           <w:szCs w:val="24"/>
           <w:lang w:val="pt-BR"/>
         </w:rPr>
       </w:pPr>
-      <w:r>
-        <w:rPr>
-          <w:rFonts w:hint="default" w:ascii="Times New Roman" w:hAnsi="Times New Roman" w:cs="Times New Roman"/>
-          <w:b/>
-          <w:bCs/>
-          <w:sz w:val="24"/>
-          <w:szCs w:val="24"/>
-          <w:lang w:val="pt-BR"/>
-        </w:rPr>
-        <w:t>Aquisição de vídeo e imagens</w:t>
-      </w:r>
     </w:p>
     <w:p>
       <w:pPr>
@@ -2201,14 +2190,14 @@
         <w:bidi w:val="0"/>
         <w:adjustRightInd/>
         <w:snapToGrid/>
-        <w:spacing w:line="360" w:lineRule="auto"/>
-        <w:ind w:firstLine="180" w:firstLineChars="75"/>
-        <w:jc w:val="both"/>
+        <w:spacing w:after="0" w:line="360" w:lineRule="auto"/>
+        <w:ind w:firstLine="300" w:firstLineChars="125"/>
+        <w:jc w:val="left"/>
         <w:textAlignment w:val="auto"/>
         <w:rPr>
           <w:rFonts w:hint="default" w:ascii="Times New Roman" w:hAnsi="Times New Roman" w:cs="Times New Roman"/>
-          <w:b w:val="0"/>
-          <w:bCs w:val="0"/>
+          <w:b/>
+          <w:bCs/>
           <w:sz w:val="24"/>
           <w:szCs w:val="24"/>
           <w:lang w:val="pt-BR"/>
@@ -2223,31 +2212,7 @@
           <w:szCs w:val="24"/>
           <w:lang w:val="pt-BR"/>
         </w:rPr>
-        <w:tab/>
-      </w:r>
-      <w:r>
-        <w:rPr>
-          <w:rFonts w:hint="default" w:ascii="Times New Roman" w:hAnsi="Times New Roman" w:cs="Times New Roman"/>
-          <w:b w:val="0"/>
-          <w:bCs w:val="0"/>
-          <w:sz w:val="24"/>
-          <w:szCs w:val="24"/>
-          <w:lang w:val="pt-BR"/>
-        </w:rPr>
-        <w:t>A aquisição do vídeo foi realizada no Campus IFBA (Instituto Federal da Bahia) de Euclides da Cunha, utiliz</w:t>
-      </w:r>
-      <w:bookmarkStart w:id="0" w:name="_GoBack"/>
-      <w:bookmarkEnd w:id="0"/>
-      <w:r>
-        <w:rPr>
-          <w:rFonts w:hint="default" w:ascii="Times New Roman" w:hAnsi="Times New Roman" w:cs="Times New Roman"/>
-          <w:b w:val="0"/>
-          <w:bCs w:val="0"/>
-          <w:sz w:val="24"/>
-          <w:szCs w:val="24"/>
-          <w:lang w:val="pt-BR"/>
-        </w:rPr>
-        <w:t>ado-se de um Iphone 12 Pro Max para a gravação do piso tátil. O vídeo foi gravado na resolução 1080p (HD): 1920 x 1080, com 30 FPS (frames por segundo), em uma altura de aproximadamente 1,60 m (metros), tendo leves inclinação para a direita e para a esquerda.</w:t>
+        <w:t>Aquisição de vídeo</w:t>
       </w:r>
     </w:p>
     <w:p>
@@ -2265,8 +2230,37 @@
         <w:bidi w:val="0"/>
         <w:adjustRightInd/>
         <w:snapToGrid/>
-        <w:spacing w:line="360" w:lineRule="auto"/>
-        <w:ind w:firstLine="180" w:firstLineChars="75"/>
+        <w:spacing w:after="0" w:line="360" w:lineRule="auto"/>
+        <w:ind w:firstLine="300" w:firstLineChars="125"/>
+        <w:jc w:val="left"/>
+        <w:textAlignment w:val="auto"/>
+        <w:rPr>
+          <w:rFonts w:hint="default" w:ascii="Times New Roman" w:hAnsi="Times New Roman" w:cs="Times New Roman"/>
+          <w:b/>
+          <w:bCs/>
+          <w:sz w:val="24"/>
+          <w:szCs w:val="24"/>
+          <w:lang w:val="pt-BR"/>
+        </w:rPr>
+      </w:pPr>
+    </w:p>
+    <w:p>
+      <w:pPr>
+        <w:keepNext w:val="0"/>
+        <w:keepLines w:val="0"/>
+        <w:pageBreakBefore w:val="0"/>
+        <w:widowControl/>
+        <w:kinsoku/>
+        <w:wordWrap/>
+        <w:overflowPunct/>
+        <w:topLinePunct w:val="0"/>
+        <w:autoSpaceDE/>
+        <w:autoSpaceDN/>
+        <w:bidi w:val="0"/>
+        <w:adjustRightInd/>
+        <w:snapToGrid/>
+        <w:spacing w:after="0" w:line="360" w:lineRule="auto"/>
+        <w:ind w:firstLine="300" w:firstLineChars="125"/>
         <w:jc w:val="both"/>
         <w:textAlignment w:val="auto"/>
         <w:rPr>
@@ -2281,13 +2275,175 @@
       <w:r>
         <w:rPr>
           <w:rFonts w:hint="default" w:ascii="Times New Roman" w:hAnsi="Times New Roman" w:cs="Times New Roman"/>
+          <w:b/>
+          <w:bCs/>
+          <w:sz w:val="24"/>
+          <w:szCs w:val="24"/>
+          <w:lang w:val="pt-BR"/>
+        </w:rPr>
+        <w:tab/>
+      </w:r>
+      <w:r>
+        <w:rPr>
+          <w:rFonts w:hint="default" w:ascii="Times New Roman" w:hAnsi="Times New Roman" w:cs="Times New Roman"/>
           <w:b w:val="0"/>
           <w:bCs w:val="0"/>
           <w:sz w:val="24"/>
           <w:szCs w:val="24"/>
           <w:lang w:val="pt-BR"/>
         </w:rPr>
-        <w:t>As imagens utilizadas para teste do algoritmo foram adquiridas a partir do vídeo. Elas foram redimensionadas (as suas dimensões de largura e altura foram alteradas) e salvas em um arquivo.</w:t>
+        <w:t xml:space="preserve">A aquisição do vídeo foi realizada no Campus IFBA (Instituto Federal da Bahia) de Euclides da Cunha, utilizado-se de um Iphone 12 Pro Max para a gravação do piso tátil. O vídeo foi gravado na resolução 1080p (HD): 1920 x 1080, com 30 FPS (frames por segundo), em uma altura de aproximadamente 1,60 m (metros), tendo leves inclinação para a direita e para a esquerda. </w:t>
+      </w:r>
+    </w:p>
+    <w:p>
+      <w:pPr>
+        <w:keepNext w:val="0"/>
+        <w:keepLines w:val="0"/>
+        <w:pageBreakBefore w:val="0"/>
+        <w:widowControl/>
+        <w:kinsoku/>
+        <w:wordWrap/>
+        <w:overflowPunct/>
+        <w:topLinePunct w:val="0"/>
+        <w:autoSpaceDE/>
+        <w:autoSpaceDN/>
+        <w:bidi w:val="0"/>
+        <w:adjustRightInd/>
+        <w:snapToGrid/>
+        <w:spacing w:after="0" w:line="360" w:lineRule="auto"/>
+        <w:ind w:firstLine="300" w:firstLineChars="125"/>
+        <w:jc w:val="both"/>
+        <w:textAlignment w:val="auto"/>
+        <w:rPr>
+          <w:rFonts w:hint="default" w:ascii="Times New Roman" w:hAnsi="Times New Roman" w:cs="Times New Roman"/>
+          <w:b w:val="0"/>
+          <w:bCs w:val="0"/>
+          <w:sz w:val="24"/>
+          <w:szCs w:val="24"/>
+          <w:lang w:val="pt-BR"/>
+        </w:rPr>
+      </w:pPr>
+    </w:p>
+    <w:p>
+      <w:pPr>
+        <w:keepNext w:val="0"/>
+        <w:keepLines w:val="0"/>
+        <w:pageBreakBefore w:val="0"/>
+        <w:widowControl/>
+        <w:kinsoku/>
+        <w:wordWrap/>
+        <w:overflowPunct/>
+        <w:topLinePunct w:val="0"/>
+        <w:autoSpaceDE/>
+        <w:autoSpaceDN/>
+        <w:bidi w:val="0"/>
+        <w:adjustRightInd/>
+        <w:snapToGrid/>
+        <w:spacing w:after="0" w:line="360" w:lineRule="auto"/>
+        <w:ind w:firstLine="300" w:firstLineChars="125"/>
+        <w:jc w:val="both"/>
+        <w:textAlignment w:val="auto"/>
+        <w:rPr>
+          <w:rFonts w:hint="default" w:ascii="Times New Roman" w:hAnsi="Times New Roman" w:cs="Times New Roman"/>
+          <w:b/>
+          <w:bCs/>
+          <w:sz w:val="24"/>
+          <w:szCs w:val="24"/>
+          <w:lang w:val="pt-BR"/>
+        </w:rPr>
+      </w:pPr>
+      <w:r>
+        <w:rPr>
+          <w:rFonts w:hint="default" w:ascii="Times New Roman" w:hAnsi="Times New Roman" w:cs="Times New Roman"/>
+          <w:b/>
+          <w:bCs/>
+          <w:sz w:val="24"/>
+          <w:szCs w:val="24"/>
+          <w:lang w:val="pt-BR"/>
+        </w:rPr>
+        <w:t>Aquisição de imagens</w:t>
+      </w:r>
+    </w:p>
+    <w:p>
+      <w:pPr>
+        <w:keepNext w:val="0"/>
+        <w:keepLines w:val="0"/>
+        <w:pageBreakBefore w:val="0"/>
+        <w:widowControl/>
+        <w:kinsoku/>
+        <w:wordWrap/>
+        <w:overflowPunct/>
+        <w:topLinePunct w:val="0"/>
+        <w:autoSpaceDE/>
+        <w:autoSpaceDN/>
+        <w:bidi w:val="0"/>
+        <w:adjustRightInd/>
+        <w:snapToGrid/>
+        <w:spacing w:after="0" w:line="360" w:lineRule="auto"/>
+        <w:ind w:firstLine="300" w:firstLineChars="125"/>
+        <w:jc w:val="both"/>
+        <w:textAlignment w:val="auto"/>
+        <w:rPr>
+          <w:rFonts w:hint="default" w:ascii="Times New Roman" w:hAnsi="Times New Roman" w:cs="Times New Roman"/>
+          <w:b/>
+          <w:bCs/>
+          <w:sz w:val="24"/>
+          <w:szCs w:val="24"/>
+          <w:lang w:val="pt-BR"/>
+        </w:rPr>
+      </w:pPr>
+    </w:p>
+    <w:p>
+      <w:pPr>
+        <w:keepNext w:val="0"/>
+        <w:keepLines w:val="0"/>
+        <w:pageBreakBefore w:val="0"/>
+        <w:widowControl/>
+        <w:kinsoku/>
+        <w:wordWrap/>
+        <w:overflowPunct/>
+        <w:topLinePunct w:val="0"/>
+        <w:autoSpaceDE/>
+        <w:autoSpaceDN/>
+        <w:bidi w:val="0"/>
+        <w:adjustRightInd/>
+        <w:snapToGrid/>
+        <w:spacing w:after="0" w:line="360" w:lineRule="auto"/>
+        <w:ind w:firstLine="708" w:firstLineChars="0"/>
+        <w:jc w:val="both"/>
+        <w:textAlignment w:val="auto"/>
+        <w:rPr>
+          <w:rFonts w:hint="default" w:ascii="Times New Roman" w:hAnsi="Times New Roman" w:cs="Times New Roman"/>
+          <w:b w:val="0"/>
+          <w:bCs w:val="0"/>
+          <w:sz w:val="24"/>
+          <w:szCs w:val="24"/>
+          <w:lang w:val="pt-BR"/>
+        </w:rPr>
+      </w:pPr>
+      <w:r>
+        <w:rPr>
+          <w:rFonts w:hint="default" w:ascii="Times New Roman" w:hAnsi="Times New Roman" w:cs="Times New Roman"/>
+          <w:b w:val="0"/>
+          <w:bCs w:val="0"/>
+          <w:sz w:val="24"/>
+          <w:szCs w:val="24"/>
+          <w:lang w:val="pt-BR"/>
+        </w:rPr>
+        <w:t>As imagens utilizadas para teste do algoritmo foram adquiridas a partir do vídeo. Elas foram redimensionadas (as suas dimensões de largura e altura foram</w:t>
+      </w:r>
+      <w:bookmarkStart w:id="0" w:name="_GoBack"/>
+      <w:bookmarkEnd w:id="0"/>
+      <w:r>
+        <w:rPr>
+          <w:rFonts w:hint="default" w:ascii="Times New Roman" w:hAnsi="Times New Roman" w:cs="Times New Roman"/>
+          <w:b w:val="0"/>
+          <w:bCs w:val="0"/>
+          <w:sz w:val="24"/>
+          <w:szCs w:val="24"/>
+          <w:lang w:val="pt-BR"/>
+        </w:rPr>
+        <w:t xml:space="preserve"> alteradas) e salvas em um arquivo.</w:t>
       </w:r>
     </w:p>
     <w:p>

</xml_diff>

<commit_message>
Detalhando conversão do formato MP4 para o formato AVI
</commit_message>
<xml_diff>
--- a/artigo ifba .docx
+++ b/artigo ifba .docx
@@ -2126,24 +2126,13 @@
       <w:r>
         <w:rPr>
           <w:rFonts w:hint="default" w:ascii="Times New Roman" w:hAnsi="Times New Roman" w:cs="Times New Roman"/>
-          <w:b/>
-          <w:bCs/>
-          <w:sz w:val="24"/>
-          <w:szCs w:val="24"/>
-          <w:lang w:val="pt-BR"/>
-        </w:rPr>
-        <w:tab/>
-      </w:r>
-      <w:r>
-        <w:rPr>
-          <w:rFonts w:hint="default" w:ascii="Times New Roman" w:hAnsi="Times New Roman" w:cs="Times New Roman"/>
           <w:b w:val="0"/>
           <w:bCs w:val="0"/>
           <w:sz w:val="24"/>
           <w:szCs w:val="24"/>
           <w:lang w:val="pt-BR"/>
         </w:rPr>
-        <w:t>Apresentaremos nesse capítulo os detalhes da criação do algoritmo, que tem como propósito principal guiar e orientar pessoas com deficiência visual sobre pisos táteis.</w:t>
+        <w:t>Apresentaremos nesse capítulo os detalhes da criação do algoritmo, que tem como propósito guiar e orientar pessoas com deficiência visual sobre pisos táteis.</w:t>
       </w:r>
     </w:p>
     <w:p>
@@ -2275,24 +2264,13 @@
       <w:r>
         <w:rPr>
           <w:rFonts w:hint="default" w:ascii="Times New Roman" w:hAnsi="Times New Roman" w:cs="Times New Roman"/>
-          <w:b/>
-          <w:bCs/>
-          <w:sz w:val="24"/>
-          <w:szCs w:val="24"/>
-          <w:lang w:val="pt-BR"/>
-        </w:rPr>
-        <w:tab/>
-      </w:r>
-      <w:r>
-        <w:rPr>
-          <w:rFonts w:hint="default" w:ascii="Times New Roman" w:hAnsi="Times New Roman" w:cs="Times New Roman"/>
           <w:b w:val="0"/>
           <w:bCs w:val="0"/>
           <w:sz w:val="24"/>
           <w:szCs w:val="24"/>
           <w:lang w:val="pt-BR"/>
         </w:rPr>
-        <w:t xml:space="preserve">A aquisição do vídeo foi realizada no Campus IFBA (Instituto Federal da Bahia) de Euclides da Cunha, utilizado-se de um Iphone 12 Pro Max para a gravação do piso tátil. O vídeo foi gravado na resolução 1080p (HD): 1920 x 1080, com 30 FPS (frames por segundo), em uma altura de aproximadamente 1,60 m (metros), tendo leves inclinação para a direita e para a esquerda. </w:t>
+        <w:t>A aquisição do vídeo foi realizada no Campus IFBA (Instituto Federal da Bahia) de Euclides da Cunha, utilizado-se de um Iphone 12 Pro Max para a gravação do piso tátil. O vídeo foi gravado na resolução 1080p (HD): 1920 x 1080, com 30 FPS (frames por segundo), em uma altura de aproximadamente 1,60 m (metros), tendo leves inclinação para a direita e para a esquerda.</w:t>
       </w:r>
     </w:p>
     <w:p>
@@ -2323,6 +2301,30 @@
           <w:lang w:val="pt-BR"/>
         </w:rPr>
       </w:pPr>
+      <w:r>
+        <w:rPr>
+          <w:rFonts w:hint="default" w:ascii="Times New Roman" w:hAnsi="Times New Roman" w:cs="Times New Roman"/>
+          <w:b w:val="0"/>
+          <w:bCs w:val="0"/>
+          <w:sz w:val="24"/>
+          <w:szCs w:val="24"/>
+          <w:lang w:val="pt-BR"/>
+        </w:rPr>
+        <w:t>Utilizando-se da ferramenta Cloudconvert.com/mp4-to-avi, o vídeo foi convertido de MP4 (MPEG-4 Part 14) para o formato AVI (Audio Video Interleave). Essa mudança se deu pois o formato AVI tem uma melhor defi</w:t>
+      </w:r>
+      <w:bookmarkStart w:id="0" w:name="_GoBack"/>
+      <w:bookmarkEnd w:id="0"/>
+      <w:r>
+        <w:rPr>
+          <w:rFonts w:hint="default" w:ascii="Times New Roman" w:hAnsi="Times New Roman" w:cs="Times New Roman"/>
+          <w:b w:val="0"/>
+          <w:bCs w:val="0"/>
+          <w:sz w:val="24"/>
+          <w:szCs w:val="24"/>
+          <w:lang w:val="pt-BR"/>
+        </w:rPr>
+        <w:t>nição que o formato MP4, além de ser um arquivo de vídeo descompactado, fazendo com o que o OpenCV seja executado sem erros e muito mais rápido.</w:t>
+      </w:r>
     </w:p>
     <w:p>
       <w:pPr>
@@ -2345,24 +2347,13 @@
         <w:textAlignment w:val="auto"/>
         <w:rPr>
           <w:rFonts w:hint="default" w:ascii="Times New Roman" w:hAnsi="Times New Roman" w:cs="Times New Roman"/>
-          <w:b/>
-          <w:bCs/>
+          <w:b w:val="0"/>
+          <w:bCs w:val="0"/>
           <w:sz w:val="24"/>
           <w:szCs w:val="24"/>
           <w:lang w:val="pt-BR"/>
         </w:rPr>
       </w:pPr>
-      <w:r>
-        <w:rPr>
-          <w:rFonts w:hint="default" w:ascii="Times New Roman" w:hAnsi="Times New Roman" w:cs="Times New Roman"/>
-          <w:b/>
-          <w:bCs/>
-          <w:sz w:val="24"/>
-          <w:szCs w:val="24"/>
-          <w:lang w:val="pt-BR"/>
-        </w:rPr>
-        <w:t>Aquisição de imagens</w:t>
-      </w:r>
     </w:p>
     <w:p>
       <w:pPr>
@@ -2392,6 +2383,46 @@
           <w:lang w:val="pt-BR"/>
         </w:rPr>
       </w:pPr>
+      <w:r>
+        <w:rPr>
+          <w:rFonts w:hint="default" w:ascii="Times New Roman" w:hAnsi="Times New Roman" w:cs="Times New Roman"/>
+          <w:b/>
+          <w:bCs/>
+          <w:sz w:val="24"/>
+          <w:szCs w:val="24"/>
+          <w:lang w:val="pt-BR"/>
+        </w:rPr>
+        <w:t>Aquisição de imagens</w:t>
+      </w:r>
+    </w:p>
+    <w:p>
+      <w:pPr>
+        <w:keepNext w:val="0"/>
+        <w:keepLines w:val="0"/>
+        <w:pageBreakBefore w:val="0"/>
+        <w:widowControl/>
+        <w:kinsoku/>
+        <w:wordWrap/>
+        <w:overflowPunct/>
+        <w:topLinePunct w:val="0"/>
+        <w:autoSpaceDE/>
+        <w:autoSpaceDN/>
+        <w:bidi w:val="0"/>
+        <w:adjustRightInd/>
+        <w:snapToGrid/>
+        <w:spacing w:after="0" w:line="360" w:lineRule="auto"/>
+        <w:ind w:firstLine="300" w:firstLineChars="125"/>
+        <w:jc w:val="both"/>
+        <w:textAlignment w:val="auto"/>
+        <w:rPr>
+          <w:rFonts w:hint="default" w:ascii="Times New Roman" w:hAnsi="Times New Roman" w:cs="Times New Roman"/>
+          <w:b/>
+          <w:bCs/>
+          <w:sz w:val="24"/>
+          <w:szCs w:val="24"/>
+          <w:lang w:val="pt-BR"/>
+        </w:rPr>
+      </w:pPr>
     </w:p>
     <w:p>
       <w:pPr>
@@ -2430,20 +2461,7 @@
           <w:szCs w:val="24"/>
           <w:lang w:val="pt-BR"/>
         </w:rPr>
-        <w:t>As imagens utilizadas para teste do algoritmo foram adquiridas a partir do vídeo. Elas foram redimensionadas (as suas dimensões de largura e altura foram</w:t>
-      </w:r>
-      <w:bookmarkStart w:id="0" w:name="_GoBack"/>
-      <w:bookmarkEnd w:id="0"/>
-      <w:r>
-        <w:rPr>
-          <w:rFonts w:hint="default" w:ascii="Times New Roman" w:hAnsi="Times New Roman" w:cs="Times New Roman"/>
-          <w:b w:val="0"/>
-          <w:bCs w:val="0"/>
-          <w:sz w:val="24"/>
-          <w:szCs w:val="24"/>
-          <w:lang w:val="pt-BR"/>
-        </w:rPr>
-        <w:t xml:space="preserve"> alteradas) e salvas em um arquivo.</w:t>
+        <w:t>As imagens utilizadas para teste do algoritmo foram adquiridas a partir do vídeo. Elas foram redimensionadas (as suas dimensões de largura e altura foram alteradas), e salvas em uma pasta por meio de um algoritmo.</w:t>
       </w:r>
     </w:p>
     <w:p>
@@ -2530,6 +2548,8 @@
           <w:rFonts w:hint="default" w:ascii="Arial" w:hAnsi="Arial" w:cs="Arial"/>
           <w:b/>
           <w:bCs/>
+          <w:i/>
+          <w:iCs/>
           <w:sz w:val="13"/>
           <w:szCs w:val="13"/>
           <w:lang w:val="pt-BR"/>
@@ -2540,6 +2560,8 @@
           <w:rFonts w:hint="default" w:ascii="Arial" w:hAnsi="Arial" w:cs="Arial"/>
           <w:b/>
           <w:bCs/>
+          <w:i/>
+          <w:iCs/>
           <w:sz w:val="13"/>
           <w:szCs w:val="13"/>
           <w:lang w:val="pt-BR"/>
@@ -4619,7 +4641,7 @@
   <w:docDefaults>
     <w:rPrDefault>
       <w:rPr>
-        <w:rFonts w:asciiTheme="minorHAnsi" w:hAnsiTheme="minorHAnsi" w:eastAsiaTheme="minorHAnsi" w:cstheme="minorBidi"/>
+        <w:rFonts w:ascii="Times New Roman" w:hAnsi="Times New Roman" w:eastAsia="SimSun" w:cs="Times New Roman"/>
       </w:rPr>
     </w:rPrDefault>
     <w:pPrDefault/>

</xml_diff>